<commit_message>
Added function add_new_customer into Customer Management
</commit_message>
<xml_diff>
--- a/Dokumentation(grupp7)/Protokoll.docx
+++ b/Dokumentation(grupp7)/Protokoll.docx
@@ -1910,13 +1910,211 @@
           <w:tcPr>
             <w:tcW w:w="4508" w:type="dxa"/>
           </w:tcPr>
-          <w:p/>
-        </w:tc>
-        <w:tc>
-          <w:tcPr>
-            <w:tcW w:w="4508" w:type="dxa"/>
-          </w:tcPr>
-          <w:p/>
+          <w:p>
+            <w:r>
+              <w:t>Sedan igår har vi avklarat:</w:t>
+            </w:r>
+          </w:p>
+          <w:p>
+            <w:r>
+              <w:t xml:space="preserve">Sara – </w:t>
+            </w:r>
+            <w:proofErr w:type="spellStart"/>
+            <w:r>
+              <w:t>find_customer</w:t>
+            </w:r>
+            <w:proofErr w:type="spellEnd"/>
+          </w:p>
+          <w:p>
+            <w:pPr>
+              <w:rPr>
+                <w:lang w:val="en-US"/>
+              </w:rPr>
+            </w:pPr>
+            <w:r>
+              <w:rPr>
+                <w:lang w:val="en-US"/>
+              </w:rPr>
+              <w:t xml:space="preserve">Marcus – </w:t>
+            </w:r>
+            <w:proofErr w:type="spellStart"/>
+            <w:r>
+              <w:rPr>
+                <w:lang w:val="en-US"/>
+              </w:rPr>
+              <w:t>show_customer</w:t>
+            </w:r>
+            <w:proofErr w:type="spellEnd"/>
+            <w:r>
+              <w:rPr>
+                <w:lang w:val="en-US"/>
+              </w:rPr>
+              <w:t xml:space="preserve"> </w:t>
+            </w:r>
+            <w:proofErr w:type="spellStart"/>
+            <w:r>
+              <w:rPr>
+                <w:lang w:val="en-US"/>
+              </w:rPr>
+              <w:t>och</w:t>
+            </w:r>
+            <w:proofErr w:type="spellEnd"/>
+            <w:r>
+              <w:rPr>
+                <w:lang w:val="en-US"/>
+              </w:rPr>
+              <w:t xml:space="preserve"> </w:t>
+            </w:r>
+            <w:proofErr w:type="spellStart"/>
+            <w:r>
+              <w:rPr>
+                <w:lang w:val="en-US"/>
+              </w:rPr>
+              <w:t>e</w:t>
+            </w:r>
+            <w:r>
+              <w:rPr>
+                <w:lang w:val="en-US"/>
+              </w:rPr>
+              <w:t>dit_customer</w:t>
+            </w:r>
+            <w:proofErr w:type="spellEnd"/>
+            <w:r>
+              <w:rPr>
+                <w:lang w:val="en-US"/>
+              </w:rPr>
+              <w:t xml:space="preserve">. </w:t>
+            </w:r>
+          </w:p>
+          <w:p>
+            <w:pPr>
+              <w:rPr>
+                <w:lang w:val="en-US"/>
+              </w:rPr>
+            </w:pPr>
+          </w:p>
+        </w:tc>
+        <w:tc>
+          <w:tcPr>
+            <w:tcW w:w="4508" w:type="dxa"/>
+          </w:tcPr>
+          <w:p>
+            <w:r>
+              <w:t xml:space="preserve">Idag har som mål </w:t>
+            </w:r>
+            <w:r>
+              <w:t>att få klart:</w:t>
+            </w:r>
+          </w:p>
+          <w:p>
+            <w:r>
+              <w:t xml:space="preserve">Sara – </w:t>
+            </w:r>
+            <w:proofErr w:type="spellStart"/>
+            <w:r>
+              <w:t>add_customer</w:t>
+            </w:r>
+            <w:proofErr w:type="spellEnd"/>
+            <w:r>
+              <w:t xml:space="preserve"> </w:t>
+            </w:r>
+          </w:p>
+          <w:p>
+            <w:pPr>
+              <w:rPr>
+                <w:lang w:val="en-US"/>
+              </w:rPr>
+            </w:pPr>
+            <w:r>
+              <w:rPr>
+                <w:lang w:val="en-US"/>
+              </w:rPr>
+              <w:t xml:space="preserve">Marcus – </w:t>
+            </w:r>
+            <w:proofErr w:type="spellStart"/>
+            <w:r>
+              <w:rPr>
+                <w:lang w:val="en-US"/>
+              </w:rPr>
+              <w:t>add_car</w:t>
+            </w:r>
+            <w:proofErr w:type="spellEnd"/>
+            <w:r>
+              <w:rPr>
+                <w:lang w:val="en-US"/>
+              </w:rPr>
+              <w:t xml:space="preserve"> </w:t>
+            </w:r>
+            <w:proofErr w:type="spellStart"/>
+            <w:r>
+              <w:rPr>
+                <w:lang w:val="en-US"/>
+              </w:rPr>
+              <w:t>och</w:t>
+            </w:r>
+            <w:proofErr w:type="spellEnd"/>
+            <w:r>
+              <w:rPr>
+                <w:lang w:val="en-US"/>
+              </w:rPr>
+              <w:t xml:space="preserve"> r</w:t>
+            </w:r>
+            <w:r>
+              <w:rPr>
+                <w:lang w:val="en-US"/>
+              </w:rPr>
+              <w:t>emove car</w:t>
+            </w:r>
+          </w:p>
+          <w:p>
+            <w:pPr>
+              <w:rPr>
+                <w:lang w:val="en-US"/>
+              </w:rPr>
+            </w:pPr>
+            <w:r>
+              <w:rPr>
+                <w:lang w:val="en-US"/>
+              </w:rPr>
+              <w:t xml:space="preserve">Mattias – </w:t>
+            </w:r>
+            <w:proofErr w:type="spellStart"/>
+            <w:r>
+              <w:rPr>
+                <w:lang w:val="en-US"/>
+              </w:rPr>
+              <w:t>fortsätter</w:t>
+            </w:r>
+            <w:proofErr w:type="spellEnd"/>
+            <w:r>
+              <w:rPr>
+                <w:lang w:val="en-US"/>
+              </w:rPr>
+              <w:t xml:space="preserve"> med </w:t>
+            </w:r>
+            <w:proofErr w:type="spellStart"/>
+            <w:r>
+              <w:rPr>
+                <w:lang w:val="en-US"/>
+              </w:rPr>
+              <w:t>ordermenyn</w:t>
+            </w:r>
+            <w:proofErr w:type="spellEnd"/>
+            <w:r>
+              <w:rPr>
+                <w:lang w:val="en-US"/>
+              </w:rPr>
+              <w:t xml:space="preserve">. </w:t>
+            </w:r>
+          </w:p>
+          <w:p>
+            <w:r>
+              <w:t>Alla ska också läsa p</w:t>
+            </w:r>
+            <w:r>
+              <w:t xml:space="preserve">å inför måndag. </w:t>
+            </w:r>
+          </w:p>
         </w:tc>
       </w:tr>
     </w:tbl>

</xml_diff>

<commit_message>
Fixed the problem with missing attributes, started working on car_model and customer_car repositories*
</commit_message>
<xml_diff>
--- a/Dokumentation(grupp7)/Protokoll.docx
+++ b/Dokumentation(grupp7)/Protokoll.docx
@@ -762,7 +762,15 @@
               <w:t>se t</w:t>
             </w:r>
             <w:r>
-              <w:t xml:space="preserve">ill att få vår databas anslutning </w:t>
+              <w:t xml:space="preserve">ill att få vår </w:t>
+            </w:r>
+            <w:proofErr w:type="gramStart"/>
+            <w:r>
+              <w:t>databas anslutning</w:t>
+            </w:r>
+            <w:proofErr w:type="gramEnd"/>
+            <w:r>
+              <w:t xml:space="preserve"> </w:t>
             </w:r>
             <w:r>
               <w:t xml:space="preserve">fungerar som den ska, och vid behov fråga Joakim om hjälp. </w:t>
@@ -1916,11 +1924,22 @@
             </w:r>
           </w:p>
           <w:p>
-            <w:r>
+            <w:pPr>
+              <w:rPr>
+                <w:lang w:val="en-US"/>
+              </w:rPr>
+            </w:pPr>
+            <w:r>
+              <w:rPr>
+                <w:lang w:val="en-US"/>
+              </w:rPr>
               <w:t xml:space="preserve">Sara – </w:t>
             </w:r>
             <w:proofErr w:type="spellStart"/>
             <w:r>
+              <w:rPr>
+                <w:lang w:val="en-US"/>
+              </w:rPr>
               <w:t>find_customer</w:t>
             </w:r>
             <w:proofErr w:type="spellEnd"/>
@@ -2007,15 +2026,29 @@
             </w:r>
           </w:p>
           <w:p>
-            <w:r>
+            <w:pPr>
+              <w:rPr>
+                <w:lang w:val="en-US"/>
+              </w:rPr>
+            </w:pPr>
+            <w:r>
+              <w:rPr>
+                <w:lang w:val="en-US"/>
+              </w:rPr>
               <w:t xml:space="preserve">Sara – </w:t>
             </w:r>
             <w:proofErr w:type="spellStart"/>
             <w:r>
+              <w:rPr>
+                <w:lang w:val="en-US"/>
+              </w:rPr>
               <w:t>add_customer</w:t>
             </w:r>
             <w:proofErr w:type="spellEnd"/>
             <w:r>
+              <w:rPr>
+                <w:lang w:val="en-US"/>
+              </w:rPr>
               <w:t xml:space="preserve"> </w:t>
             </w:r>
           </w:p>
@@ -2067,37 +2100,205 @@
             </w:r>
           </w:p>
           <w:p>
-            <w:pPr>
-              <w:rPr>
-                <w:lang w:val="en-US"/>
-              </w:rPr>
-            </w:pPr>
-            <w:r>
-              <w:rPr>
-                <w:lang w:val="en-US"/>
-              </w:rPr>
-              <w:t xml:space="preserve">Mattias – </w:t>
-            </w:r>
-            <w:proofErr w:type="spellStart"/>
-            <w:r>
-              <w:rPr>
-                <w:lang w:val="en-US"/>
-              </w:rPr>
-              <w:t>fortsätter</w:t>
-            </w:r>
-            <w:proofErr w:type="spellEnd"/>
-            <w:r>
-              <w:rPr>
-                <w:lang w:val="en-US"/>
-              </w:rPr>
-              <w:t xml:space="preserve"> med </w:t>
-            </w:r>
-            <w:proofErr w:type="spellStart"/>
-            <w:r>
-              <w:rPr>
-                <w:lang w:val="en-US"/>
-              </w:rPr>
-              <w:t>ordermenyn</w:t>
+            <w:r>
+              <w:t xml:space="preserve">Mattias – fortsätter med ordermenyn. </w:t>
+            </w:r>
+          </w:p>
+          <w:p>
+            <w:r>
+              <w:t>Alla ska också läsa p</w:t>
+            </w:r>
+            <w:r>
+              <w:t xml:space="preserve">å inför måndag. </w:t>
+            </w:r>
+          </w:p>
+        </w:tc>
+      </w:tr>
+    </w:tbl>
+    <w:p>
+      <w:pPr>
+        <w:rPr>
+          <w:b/>
+          <w:bCs/>
+          <w:sz w:val="28"/>
+          <w:szCs w:val="28"/>
+        </w:rPr>
+      </w:pPr>
+    </w:p>
+    <w:p>
+      <w:pPr>
+        <w:rPr>
+          <w:b/>
+          <w:bCs/>
+          <w:sz w:val="28"/>
+          <w:szCs w:val="28"/>
+        </w:rPr>
+      </w:pPr>
+      <w:r>
+        <w:rPr>
+          <w:b/>
+          <w:bCs/>
+          <w:sz w:val="28"/>
+          <w:szCs w:val="28"/>
+        </w:rPr>
+        <w:t>2020-11-</w:t>
+      </w:r>
+      <w:r>
+        <w:rPr>
+          <w:b/>
+          <w:bCs/>
+          <w:sz w:val="28"/>
+          <w:szCs w:val="28"/>
+        </w:rPr>
+        <w:t>30</w:t>
+      </w:r>
+    </w:p>
+    <w:tbl>
+      <w:tblPr>
+        <w:tblStyle w:val="Tabellrutnt"/>
+        <w:tblW w:w="0" w:type="auto"/>
+        <w:tblLook w:val="04A0" w:firstRow="1" w:lastRow="0" w:firstColumn="1" w:lastColumn="0" w:noHBand="0" w:noVBand="1"/>
+      </w:tblPr>
+      <w:tblGrid>
+        <w:gridCol w:w="4508"/>
+        <w:gridCol w:w="4508"/>
+      </w:tblGrid>
+      <w:tr>
+        <w:tc>
+          <w:tcPr>
+            <w:tcW w:w="4508" w:type="dxa"/>
+          </w:tcPr>
+          <w:p>
+            <w:pPr>
+              <w:rPr>
+                <w:b/>
+                <w:bCs/>
+              </w:rPr>
+            </w:pPr>
+            <w:r>
+              <w:rPr>
+                <w:b/>
+                <w:bCs/>
+              </w:rPr>
+              <w:t>Gjort sedan förra gången</w:t>
+            </w:r>
+          </w:p>
+        </w:tc>
+        <w:tc>
+          <w:tcPr>
+            <w:tcW w:w="4508" w:type="dxa"/>
+          </w:tcPr>
+          <w:p>
+            <w:pPr>
+              <w:rPr>
+                <w:b/>
+                <w:bCs/>
+              </w:rPr>
+            </w:pPr>
+            <w:r>
+              <w:rPr>
+                <w:b/>
+                <w:bCs/>
+              </w:rPr>
+              <w:t>Att göra idag</w:t>
+            </w:r>
+          </w:p>
+        </w:tc>
+      </w:tr>
+      <w:tr>
+        <w:tc>
+          <w:tcPr>
+            <w:tcW w:w="4508" w:type="dxa"/>
+          </w:tcPr>
+          <w:p>
+            <w:r>
+              <w:rPr>
+                <w:lang w:val="en-US"/>
+              </w:rPr>
+              <w:t xml:space="preserve">Marcus har </w:t>
+            </w:r>
+            <w:proofErr w:type="spellStart"/>
+            <w:r>
+              <w:rPr>
+                <w:lang w:val="en-US"/>
+              </w:rPr>
+              <w:t>gjort</w:t>
+            </w:r>
+            <w:proofErr w:type="spellEnd"/>
+            <w:r>
+              <w:rPr>
+                <w:lang w:val="en-US"/>
+              </w:rPr>
+              <w:t xml:space="preserve"> </w:t>
+            </w:r>
+            <w:proofErr w:type="spellStart"/>
+            <w:r>
+              <w:rPr>
+                <w:lang w:val="en-US"/>
+              </w:rPr>
+              <w:t>klart</w:t>
+            </w:r>
+            <w:proofErr w:type="spellEnd"/>
+            <w:r>
+              <w:rPr>
+                <w:lang w:val="en-US"/>
+              </w:rPr>
+              <w:t xml:space="preserve"> </w:t>
+            </w:r>
+            <w:proofErr w:type="spellStart"/>
+            <w:r>
+              <w:rPr>
+                <w:lang w:val="en-US"/>
+              </w:rPr>
+              <w:t>add_car</w:t>
+            </w:r>
+            <w:proofErr w:type="spellEnd"/>
+            <w:r>
+              <w:rPr>
+                <w:lang w:val="en-US"/>
+              </w:rPr>
+              <w:t xml:space="preserve">, </w:t>
+            </w:r>
+            <w:proofErr w:type="spellStart"/>
+            <w:r>
+              <w:rPr>
+                <w:lang w:val="en-US"/>
+              </w:rPr>
+              <w:t>remove_car</w:t>
+            </w:r>
+            <w:proofErr w:type="spellEnd"/>
+            <w:r>
+              <w:rPr>
+                <w:lang w:val="en-US"/>
+              </w:rPr>
+              <w:t xml:space="preserve"> </w:t>
+            </w:r>
+            <w:proofErr w:type="spellStart"/>
+            <w:r>
+              <w:rPr>
+                <w:lang w:val="en-US"/>
+              </w:rPr>
+              <w:t>och</w:t>
+            </w:r>
+            <w:proofErr w:type="spellEnd"/>
+            <w:r>
+              <w:rPr>
+                <w:lang w:val="en-US"/>
+              </w:rPr>
+              <w:t xml:space="preserve"> </w:t>
+            </w:r>
+            <w:proofErr w:type="spellStart"/>
+            <w:r>
+              <w:rPr>
+                <w:lang w:val="en-US"/>
+              </w:rPr>
+              <w:t>remover_custome</w:t>
+            </w:r>
+            <w:r>
+              <w:rPr>
+                <w:lang w:val="en-US"/>
+              </w:rPr>
+              <w:t>r</w:t>
             </w:r>
             <w:proofErr w:type="spellEnd"/>
             <w:r>
@@ -2106,13 +2307,37 @@
               </w:rPr>
               <w:t xml:space="preserve">. </w:t>
             </w:r>
-          </w:p>
-          <w:p>
-            <w:r>
-              <w:t>Alla ska också läsa p</w:t>
-            </w:r>
-            <w:r>
-              <w:t xml:space="preserve">å inför måndag. </w:t>
+            <w:r>
+              <w:t xml:space="preserve">Sara gjorde klart </w:t>
+            </w:r>
+            <w:proofErr w:type="spellStart"/>
+            <w:r>
+              <w:t>add_customer</w:t>
+            </w:r>
+            <w:proofErr w:type="spellEnd"/>
+            <w:r>
+              <w:t>. Och Mattias fortsatte arbeta me</w:t>
+            </w:r>
+            <w:r>
+              <w:t xml:space="preserve">d ordermenyn. </w:t>
+            </w:r>
+          </w:p>
+        </w:tc>
+        <w:tc>
+          <w:tcPr>
+            <w:tcW w:w="4508" w:type="dxa"/>
+          </w:tcPr>
+          <w:p>
+            <w:r>
+              <w:t xml:space="preserve">Idag ska Marcus och Sara gå igenom den kod som skrevs i fredags och </w:t>
+            </w:r>
+            <w:proofErr w:type="spellStart"/>
+            <w:r>
+              <w:t>merga</w:t>
+            </w:r>
+            <w:proofErr w:type="spellEnd"/>
+            <w:r>
+              <w:t xml:space="preserve"> den. Mattias fortsätter att arbeta ordermenyn.  </w:t>
             </w:r>
           </w:p>
         </w:tc>
@@ -2144,16 +2369,795 @@
           <w:sz w:val="28"/>
           <w:szCs w:val="28"/>
         </w:rPr>
-        <w:t>2020-11-</w:t>
-      </w:r>
-      <w:r>
-        <w:rPr>
-          <w:b/>
-          <w:bCs/>
-          <w:sz w:val="28"/>
-          <w:szCs w:val="28"/>
-        </w:rPr>
-        <w:t>30</w:t>
+        <w:t>2020-</w:t>
+      </w:r>
+      <w:r>
+        <w:rPr>
+          <w:b/>
+          <w:bCs/>
+          <w:sz w:val="28"/>
+          <w:szCs w:val="28"/>
+        </w:rPr>
+        <w:t>12-01</w:t>
+      </w:r>
+    </w:p>
+    <w:tbl>
+      <w:tblPr>
+        <w:tblStyle w:val="Tabellrutnt"/>
+        <w:tblW w:w="0" w:type="auto"/>
+        <w:tblLook w:val="04A0" w:firstRow="1" w:lastRow="0" w:firstColumn="1" w:lastColumn="0" w:noHBand="0" w:noVBand="1"/>
+      </w:tblPr>
+      <w:tblGrid>
+        <w:gridCol w:w="4508"/>
+        <w:gridCol w:w="4508"/>
+      </w:tblGrid>
+      <w:tr>
+        <w:tc>
+          <w:tcPr>
+            <w:tcW w:w="4508" w:type="dxa"/>
+          </w:tcPr>
+          <w:p>
+            <w:pPr>
+              <w:rPr>
+                <w:b/>
+                <w:bCs/>
+              </w:rPr>
+            </w:pPr>
+            <w:r>
+              <w:rPr>
+                <w:b/>
+                <w:bCs/>
+              </w:rPr>
+              <w:t>Gjort sedan förra gången</w:t>
+            </w:r>
+          </w:p>
+        </w:tc>
+        <w:tc>
+          <w:tcPr>
+            <w:tcW w:w="4508" w:type="dxa"/>
+          </w:tcPr>
+          <w:p>
+            <w:pPr>
+              <w:rPr>
+                <w:b/>
+                <w:bCs/>
+              </w:rPr>
+            </w:pPr>
+            <w:r>
+              <w:rPr>
+                <w:b/>
+                <w:bCs/>
+              </w:rPr>
+              <w:t>Att göra idag</w:t>
+            </w:r>
+          </w:p>
+        </w:tc>
+      </w:tr>
+      <w:tr>
+        <w:tc>
+          <w:tcPr>
+            <w:tcW w:w="4508" w:type="dxa"/>
+          </w:tcPr>
+          <w:p>
+            <w:r>
+              <w:t xml:space="preserve">Marcus och Sara gick igenom all nyskriven kod, hittade lite småsaker att uppdatera och gjorde en </w:t>
+            </w:r>
+            <w:proofErr w:type="spellStart"/>
+            <w:r>
+              <w:t>merge</w:t>
+            </w:r>
+            <w:proofErr w:type="spellEnd"/>
+            <w:r>
+              <w:t xml:space="preserve">. Mattias har gjort klar </w:t>
+            </w:r>
+            <w:proofErr w:type="spellStart"/>
+            <w:r>
+              <w:t>find_order</w:t>
+            </w:r>
+            <w:proofErr w:type="spellEnd"/>
+            <w:r>
+              <w:t xml:space="preserve"> och </w:t>
+            </w:r>
+            <w:proofErr w:type="spellStart"/>
+            <w:r>
+              <w:t>create_order</w:t>
+            </w:r>
+            <w:proofErr w:type="spellEnd"/>
+            <w:r>
+              <w:t xml:space="preserve">. </w:t>
+            </w:r>
+          </w:p>
+        </w:tc>
+        <w:tc>
+          <w:tcPr>
+            <w:tcW w:w="4508" w:type="dxa"/>
+          </w:tcPr>
+          <w:p>
+            <w:r>
+              <w:t xml:space="preserve">Idag ska vi börja arbetet med att modellera vår databas utifrån dokumentdatabasens principer. Hinner vi tänker vi även börja kika på hur vi </w:t>
+            </w:r>
+            <w:r>
+              <w:lastRenderedPageBreak/>
+              <w:t xml:space="preserve">löser det i Python och fördela arbetet oss emellan. </w:t>
+            </w:r>
+          </w:p>
+        </w:tc>
+      </w:tr>
+    </w:tbl>
+    <w:p>
+      <w:pPr>
+        <w:rPr>
+          <w:b/>
+          <w:bCs/>
+          <w:sz w:val="28"/>
+          <w:szCs w:val="28"/>
+        </w:rPr>
+      </w:pPr>
+    </w:p>
+    <w:p>
+      <w:pPr>
+        <w:rPr>
+          <w:b/>
+          <w:bCs/>
+          <w:sz w:val="28"/>
+          <w:szCs w:val="28"/>
+        </w:rPr>
+      </w:pPr>
+      <w:r>
+        <w:rPr>
+          <w:b/>
+          <w:bCs/>
+          <w:sz w:val="28"/>
+          <w:szCs w:val="28"/>
+        </w:rPr>
+        <w:t>2020-</w:t>
+      </w:r>
+      <w:r>
+        <w:rPr>
+          <w:b/>
+          <w:bCs/>
+          <w:sz w:val="28"/>
+          <w:szCs w:val="28"/>
+        </w:rPr>
+        <w:t>12-02</w:t>
+      </w:r>
+    </w:p>
+    <w:tbl>
+      <w:tblPr>
+        <w:tblStyle w:val="Tabellrutnt"/>
+        <w:tblW w:w="0" w:type="auto"/>
+        <w:tblLook w:val="04A0" w:firstRow="1" w:lastRow="0" w:firstColumn="1" w:lastColumn="0" w:noHBand="0" w:noVBand="1"/>
+      </w:tblPr>
+      <w:tblGrid>
+        <w:gridCol w:w="4508"/>
+        <w:gridCol w:w="4508"/>
+      </w:tblGrid>
+      <w:tr>
+        <w:tc>
+          <w:tcPr>
+            <w:tcW w:w="4508" w:type="dxa"/>
+          </w:tcPr>
+          <w:p>
+            <w:pPr>
+              <w:rPr>
+                <w:b/>
+                <w:bCs/>
+              </w:rPr>
+            </w:pPr>
+            <w:r>
+              <w:rPr>
+                <w:b/>
+                <w:bCs/>
+              </w:rPr>
+              <w:t>Gjort sedan förra gången</w:t>
+            </w:r>
+          </w:p>
+        </w:tc>
+        <w:tc>
+          <w:tcPr>
+            <w:tcW w:w="4508" w:type="dxa"/>
+          </w:tcPr>
+          <w:p>
+            <w:pPr>
+              <w:rPr>
+                <w:b/>
+                <w:bCs/>
+              </w:rPr>
+            </w:pPr>
+            <w:r>
+              <w:rPr>
+                <w:b/>
+                <w:bCs/>
+              </w:rPr>
+              <w:t>Att göra idag</w:t>
+            </w:r>
+          </w:p>
+        </w:tc>
+      </w:tr>
+      <w:tr>
+        <w:tc>
+          <w:tcPr>
+            <w:tcW w:w="4508" w:type="dxa"/>
+          </w:tcPr>
+          <w:p>
+            <w:r>
+              <w:t>Vi gjorde klart diagrammet igår. Vidare arbetade vi enskilt, Sara och Marcus med att läsa litteratur inför dokumentdatabasen, och Marcus med ordermenyn.</w:t>
+            </w:r>
+          </w:p>
+        </w:tc>
+        <w:tc>
+          <w:tcPr>
+            <w:tcW w:w="4508" w:type="dxa"/>
+          </w:tcPr>
+          <w:p>
+            <w:r>
+              <w:t xml:space="preserve">Idag ska vi be Joakim ta en titt på vårt diagram innan vi börjar vårt arbete med koden. Vi ska också ordna upp med filstrukturen inför dokumentdatabasen, kör igång själva databasen och börja strukturera och fördela arbetet. </w:t>
+            </w:r>
+          </w:p>
+        </w:tc>
+      </w:tr>
+    </w:tbl>
+    <w:p>
+      <w:pPr>
+        <w:rPr>
+          <w:b/>
+          <w:bCs/>
+          <w:sz w:val="28"/>
+          <w:szCs w:val="28"/>
+        </w:rPr>
+      </w:pPr>
+    </w:p>
+    <w:p>
+      <w:pPr>
+        <w:rPr>
+          <w:b/>
+          <w:bCs/>
+          <w:sz w:val="28"/>
+          <w:szCs w:val="28"/>
+        </w:rPr>
+      </w:pPr>
+      <w:r>
+        <w:rPr>
+          <w:b/>
+          <w:bCs/>
+          <w:sz w:val="28"/>
+          <w:szCs w:val="28"/>
+        </w:rPr>
+        <w:t>2020-</w:t>
+      </w:r>
+      <w:r>
+        <w:rPr>
+          <w:b/>
+          <w:bCs/>
+          <w:sz w:val="28"/>
+          <w:szCs w:val="28"/>
+        </w:rPr>
+        <w:t>12-03</w:t>
+      </w:r>
+    </w:p>
+    <w:tbl>
+      <w:tblPr>
+        <w:tblStyle w:val="Tabellrutnt"/>
+        <w:tblW w:w="0" w:type="auto"/>
+        <w:tblLook w:val="04A0" w:firstRow="1" w:lastRow="0" w:firstColumn="1" w:lastColumn="0" w:noHBand="0" w:noVBand="1"/>
+      </w:tblPr>
+      <w:tblGrid>
+        <w:gridCol w:w="4508"/>
+        <w:gridCol w:w="4508"/>
+      </w:tblGrid>
+      <w:tr>
+        <w:tc>
+          <w:tcPr>
+            <w:tcW w:w="4508" w:type="dxa"/>
+          </w:tcPr>
+          <w:p>
+            <w:pPr>
+              <w:rPr>
+                <w:b/>
+                <w:bCs/>
+              </w:rPr>
+            </w:pPr>
+            <w:r>
+              <w:rPr>
+                <w:b/>
+                <w:bCs/>
+              </w:rPr>
+              <w:t>Gjort sedan förra gången</w:t>
+            </w:r>
+          </w:p>
+        </w:tc>
+        <w:tc>
+          <w:tcPr>
+            <w:tcW w:w="4508" w:type="dxa"/>
+          </w:tcPr>
+          <w:p>
+            <w:pPr>
+              <w:rPr>
+                <w:b/>
+                <w:bCs/>
+              </w:rPr>
+            </w:pPr>
+            <w:r>
+              <w:rPr>
+                <w:b/>
+                <w:bCs/>
+              </w:rPr>
+              <w:t>Att göra idag</w:t>
+            </w:r>
+          </w:p>
+        </w:tc>
+      </w:tr>
+      <w:tr>
+        <w:tc>
+          <w:tcPr>
+            <w:tcW w:w="4508" w:type="dxa"/>
+          </w:tcPr>
+          <w:p/>
+        </w:tc>
+        <w:tc>
+          <w:tcPr>
+            <w:tcW w:w="4508" w:type="dxa"/>
+          </w:tcPr>
+          <w:p/>
+        </w:tc>
+      </w:tr>
+    </w:tbl>
+    <w:p>
+      <w:pPr>
+        <w:rPr>
+          <w:b/>
+          <w:bCs/>
+          <w:sz w:val="28"/>
+          <w:szCs w:val="28"/>
+        </w:rPr>
+      </w:pPr>
+    </w:p>
+    <w:p>
+      <w:pPr>
+        <w:rPr>
+          <w:b/>
+          <w:bCs/>
+          <w:sz w:val="28"/>
+          <w:szCs w:val="28"/>
+        </w:rPr>
+      </w:pPr>
+      <w:r>
+        <w:rPr>
+          <w:b/>
+          <w:bCs/>
+          <w:sz w:val="28"/>
+          <w:szCs w:val="28"/>
+        </w:rPr>
+        <w:t>2020-</w:t>
+      </w:r>
+      <w:r>
+        <w:rPr>
+          <w:b/>
+          <w:bCs/>
+          <w:sz w:val="28"/>
+          <w:szCs w:val="28"/>
+        </w:rPr>
+        <w:t>12-04</w:t>
+      </w:r>
+    </w:p>
+    <w:tbl>
+      <w:tblPr>
+        <w:tblStyle w:val="Tabellrutnt"/>
+        <w:tblW w:w="0" w:type="auto"/>
+        <w:tblLook w:val="04A0" w:firstRow="1" w:lastRow="0" w:firstColumn="1" w:lastColumn="0" w:noHBand="0" w:noVBand="1"/>
+      </w:tblPr>
+      <w:tblGrid>
+        <w:gridCol w:w="4508"/>
+        <w:gridCol w:w="4508"/>
+      </w:tblGrid>
+      <w:tr>
+        <w:tc>
+          <w:tcPr>
+            <w:tcW w:w="4508" w:type="dxa"/>
+          </w:tcPr>
+          <w:p>
+            <w:pPr>
+              <w:rPr>
+                <w:b/>
+                <w:bCs/>
+              </w:rPr>
+            </w:pPr>
+            <w:r>
+              <w:rPr>
+                <w:b/>
+                <w:bCs/>
+              </w:rPr>
+              <w:t>Gjort sedan förra gången</w:t>
+            </w:r>
+          </w:p>
+        </w:tc>
+        <w:tc>
+          <w:tcPr>
+            <w:tcW w:w="4508" w:type="dxa"/>
+          </w:tcPr>
+          <w:p>
+            <w:pPr>
+              <w:rPr>
+                <w:b/>
+                <w:bCs/>
+              </w:rPr>
+            </w:pPr>
+            <w:r>
+              <w:rPr>
+                <w:b/>
+                <w:bCs/>
+              </w:rPr>
+              <w:t>Att göra idag</w:t>
+            </w:r>
+          </w:p>
+        </w:tc>
+      </w:tr>
+      <w:tr>
+        <w:tc>
+          <w:tcPr>
+            <w:tcW w:w="4508" w:type="dxa"/>
+          </w:tcPr>
+          <w:p/>
+        </w:tc>
+        <w:tc>
+          <w:tcPr>
+            <w:tcW w:w="4508" w:type="dxa"/>
+          </w:tcPr>
+          <w:p/>
+        </w:tc>
+      </w:tr>
+    </w:tbl>
+    <w:p>
+      <w:pPr>
+        <w:rPr>
+          <w:b/>
+          <w:bCs/>
+          <w:sz w:val="28"/>
+          <w:szCs w:val="28"/>
+        </w:rPr>
+      </w:pPr>
+    </w:p>
+    <w:p>
+      <w:pPr>
+        <w:rPr>
+          <w:b/>
+          <w:bCs/>
+          <w:sz w:val="28"/>
+          <w:szCs w:val="28"/>
+        </w:rPr>
+      </w:pPr>
+      <w:r>
+        <w:rPr>
+          <w:b/>
+          <w:bCs/>
+          <w:sz w:val="28"/>
+          <w:szCs w:val="28"/>
+        </w:rPr>
+        <w:t>2020-</w:t>
+      </w:r>
+      <w:r>
+        <w:rPr>
+          <w:b/>
+          <w:bCs/>
+          <w:sz w:val="28"/>
+          <w:szCs w:val="28"/>
+        </w:rPr>
+        <w:t>12-07</w:t>
+      </w:r>
+    </w:p>
+    <w:tbl>
+      <w:tblPr>
+        <w:tblStyle w:val="Tabellrutnt"/>
+        <w:tblW w:w="0" w:type="auto"/>
+        <w:tblLook w:val="04A0" w:firstRow="1" w:lastRow="0" w:firstColumn="1" w:lastColumn="0" w:noHBand="0" w:noVBand="1"/>
+      </w:tblPr>
+      <w:tblGrid>
+        <w:gridCol w:w="4508"/>
+        <w:gridCol w:w="4508"/>
+      </w:tblGrid>
+      <w:tr>
+        <w:tc>
+          <w:tcPr>
+            <w:tcW w:w="4508" w:type="dxa"/>
+          </w:tcPr>
+          <w:p>
+            <w:pPr>
+              <w:rPr>
+                <w:b/>
+                <w:bCs/>
+              </w:rPr>
+            </w:pPr>
+            <w:r>
+              <w:rPr>
+                <w:b/>
+                <w:bCs/>
+              </w:rPr>
+              <w:t>Gjort sedan förra gången</w:t>
+            </w:r>
+          </w:p>
+        </w:tc>
+        <w:tc>
+          <w:tcPr>
+            <w:tcW w:w="4508" w:type="dxa"/>
+          </w:tcPr>
+          <w:p>
+            <w:pPr>
+              <w:rPr>
+                <w:b/>
+                <w:bCs/>
+              </w:rPr>
+            </w:pPr>
+            <w:r>
+              <w:rPr>
+                <w:b/>
+                <w:bCs/>
+              </w:rPr>
+              <w:t>Att göra idag</w:t>
+            </w:r>
+          </w:p>
+        </w:tc>
+      </w:tr>
+      <w:tr>
+        <w:tc>
+          <w:tcPr>
+            <w:tcW w:w="4508" w:type="dxa"/>
+          </w:tcPr>
+          <w:p/>
+        </w:tc>
+        <w:tc>
+          <w:tcPr>
+            <w:tcW w:w="4508" w:type="dxa"/>
+          </w:tcPr>
+          <w:p/>
+        </w:tc>
+      </w:tr>
+    </w:tbl>
+    <w:p>
+      <w:pPr>
+        <w:rPr>
+          <w:b/>
+          <w:bCs/>
+          <w:sz w:val="28"/>
+          <w:szCs w:val="28"/>
+        </w:rPr>
+      </w:pPr>
+    </w:p>
+    <w:p>
+      <w:pPr>
+        <w:rPr>
+          <w:b/>
+          <w:bCs/>
+          <w:sz w:val="28"/>
+          <w:szCs w:val="28"/>
+        </w:rPr>
+      </w:pPr>
+      <w:r>
+        <w:rPr>
+          <w:b/>
+          <w:bCs/>
+          <w:sz w:val="28"/>
+          <w:szCs w:val="28"/>
+        </w:rPr>
+        <w:t>2020-</w:t>
+      </w:r>
+      <w:r>
+        <w:rPr>
+          <w:b/>
+          <w:bCs/>
+          <w:sz w:val="28"/>
+          <w:szCs w:val="28"/>
+        </w:rPr>
+        <w:t>12-08</w:t>
+      </w:r>
+    </w:p>
+    <w:tbl>
+      <w:tblPr>
+        <w:tblStyle w:val="Tabellrutnt"/>
+        <w:tblW w:w="0" w:type="auto"/>
+        <w:tblLook w:val="04A0" w:firstRow="1" w:lastRow="0" w:firstColumn="1" w:lastColumn="0" w:noHBand="0" w:noVBand="1"/>
+      </w:tblPr>
+      <w:tblGrid>
+        <w:gridCol w:w="4508"/>
+        <w:gridCol w:w="4508"/>
+      </w:tblGrid>
+      <w:tr>
+        <w:tc>
+          <w:tcPr>
+            <w:tcW w:w="4508" w:type="dxa"/>
+          </w:tcPr>
+          <w:p>
+            <w:pPr>
+              <w:rPr>
+                <w:b/>
+                <w:bCs/>
+              </w:rPr>
+            </w:pPr>
+            <w:r>
+              <w:rPr>
+                <w:b/>
+                <w:bCs/>
+              </w:rPr>
+              <w:t>Gjort sedan förra gången</w:t>
+            </w:r>
+          </w:p>
+        </w:tc>
+        <w:tc>
+          <w:tcPr>
+            <w:tcW w:w="4508" w:type="dxa"/>
+          </w:tcPr>
+          <w:p>
+            <w:pPr>
+              <w:rPr>
+                <w:b/>
+                <w:bCs/>
+              </w:rPr>
+            </w:pPr>
+            <w:r>
+              <w:rPr>
+                <w:b/>
+                <w:bCs/>
+              </w:rPr>
+              <w:t>Att göra idag</w:t>
+            </w:r>
+          </w:p>
+        </w:tc>
+      </w:tr>
+      <w:tr>
+        <w:tc>
+          <w:tcPr>
+            <w:tcW w:w="4508" w:type="dxa"/>
+          </w:tcPr>
+          <w:p/>
+        </w:tc>
+        <w:tc>
+          <w:tcPr>
+            <w:tcW w:w="4508" w:type="dxa"/>
+          </w:tcPr>
+          <w:p/>
+        </w:tc>
+      </w:tr>
+    </w:tbl>
+    <w:p>
+      <w:pPr>
+        <w:rPr>
+          <w:b/>
+          <w:bCs/>
+          <w:sz w:val="28"/>
+          <w:szCs w:val="28"/>
+        </w:rPr>
+      </w:pPr>
+    </w:p>
+    <w:p>
+      <w:pPr>
+        <w:rPr>
+          <w:b/>
+          <w:bCs/>
+          <w:sz w:val="28"/>
+          <w:szCs w:val="28"/>
+        </w:rPr>
+      </w:pPr>
+      <w:r>
+        <w:rPr>
+          <w:b/>
+          <w:bCs/>
+          <w:sz w:val="28"/>
+          <w:szCs w:val="28"/>
+        </w:rPr>
+        <w:t>2020-</w:t>
+      </w:r>
+      <w:r>
+        <w:rPr>
+          <w:b/>
+          <w:bCs/>
+          <w:sz w:val="28"/>
+          <w:szCs w:val="28"/>
+        </w:rPr>
+        <w:t>12-09</w:t>
+      </w:r>
+    </w:p>
+    <w:tbl>
+      <w:tblPr>
+        <w:tblStyle w:val="Tabellrutnt"/>
+        <w:tblW w:w="0" w:type="auto"/>
+        <w:tblLook w:val="04A0" w:firstRow="1" w:lastRow="0" w:firstColumn="1" w:lastColumn="0" w:noHBand="0" w:noVBand="1"/>
+      </w:tblPr>
+      <w:tblGrid>
+        <w:gridCol w:w="4508"/>
+        <w:gridCol w:w="4508"/>
+      </w:tblGrid>
+      <w:tr>
+        <w:tc>
+          <w:tcPr>
+            <w:tcW w:w="4508" w:type="dxa"/>
+          </w:tcPr>
+          <w:p>
+            <w:pPr>
+              <w:rPr>
+                <w:b/>
+                <w:bCs/>
+              </w:rPr>
+            </w:pPr>
+            <w:r>
+              <w:rPr>
+                <w:b/>
+                <w:bCs/>
+              </w:rPr>
+              <w:t>Gjort sedan förra gången</w:t>
+            </w:r>
+          </w:p>
+        </w:tc>
+        <w:tc>
+          <w:tcPr>
+            <w:tcW w:w="4508" w:type="dxa"/>
+          </w:tcPr>
+          <w:p>
+            <w:pPr>
+              <w:rPr>
+                <w:b/>
+                <w:bCs/>
+              </w:rPr>
+            </w:pPr>
+            <w:r>
+              <w:rPr>
+                <w:b/>
+                <w:bCs/>
+              </w:rPr>
+              <w:t>Att göra idag</w:t>
+            </w:r>
+          </w:p>
+        </w:tc>
+      </w:tr>
+      <w:tr>
+        <w:tc>
+          <w:tcPr>
+            <w:tcW w:w="4508" w:type="dxa"/>
+          </w:tcPr>
+          <w:p/>
+        </w:tc>
+        <w:tc>
+          <w:tcPr>
+            <w:tcW w:w="4508" w:type="dxa"/>
+          </w:tcPr>
+          <w:p/>
+        </w:tc>
+      </w:tr>
+    </w:tbl>
+    <w:p>
+      <w:pPr>
+        <w:rPr>
+          <w:b/>
+          <w:bCs/>
+          <w:sz w:val="28"/>
+          <w:szCs w:val="28"/>
+        </w:rPr>
+      </w:pPr>
+    </w:p>
+    <w:p>
+      <w:pPr>
+        <w:rPr>
+          <w:b/>
+          <w:bCs/>
+          <w:sz w:val="28"/>
+          <w:szCs w:val="28"/>
+        </w:rPr>
+      </w:pPr>
+      <w:r>
+        <w:rPr>
+          <w:b/>
+          <w:bCs/>
+          <w:sz w:val="28"/>
+          <w:szCs w:val="28"/>
+        </w:rPr>
+        <w:t>2020-</w:t>
+      </w:r>
+      <w:r>
+        <w:rPr>
+          <w:b/>
+          <w:bCs/>
+          <w:sz w:val="28"/>
+          <w:szCs w:val="28"/>
+        </w:rPr>
+        <w:t>12-10</w:t>
       </w:r>
     </w:p>
     <w:tbl>

</xml_diff>

<commit_message>
Car_model and customer_car repositories almost done. Some changes to customer management.
</commit_message>
<xml_diff>
--- a/Dokumentation(grupp7)/Protokoll.docx
+++ b/Dokumentation(grupp7)/Protokoll.docx
@@ -762,15 +762,7 @@
               <w:t>se t</w:t>
             </w:r>
             <w:r>
-              <w:t xml:space="preserve">ill att få vår </w:t>
-            </w:r>
-            <w:proofErr w:type="gramStart"/>
-            <w:r>
-              <w:t>databas anslutning</w:t>
-            </w:r>
-            <w:proofErr w:type="gramEnd"/>
-            <w:r>
-              <w:t xml:space="preserve"> </w:t>
+              <w:t xml:space="preserve">ill att få vår databas anslutning </w:t>
             </w:r>
             <w:r>
               <w:t xml:space="preserve">fungerar som den ska, och vid behov fråga Joakim om hjälp. </w:t>
@@ -2692,13 +2684,45 @@
           <w:tcPr>
             <w:tcW w:w="4508" w:type="dxa"/>
           </w:tcPr>
-          <w:p/>
-        </w:tc>
-        <w:tc>
-          <w:tcPr>
-            <w:tcW w:w="4508" w:type="dxa"/>
-          </w:tcPr>
-          <w:p/>
+          <w:p>
+            <w:r>
+              <w:t xml:space="preserve">Vi pratade med Joakim och fick lite feedback på vårt diagram. Sara och Marcus ordna med filstrukturen inför arbetet med dokumentdatabasen samt lade upp </w:t>
+            </w:r>
+            <w:proofErr w:type="spellStart"/>
+            <w:r>
+              <w:t>basklassen</w:t>
+            </w:r>
+            <w:proofErr w:type="spellEnd"/>
+            <w:r>
+              <w:t xml:space="preserve"> som används vid skapande av nya </w:t>
+            </w:r>
+            <w:proofErr w:type="spellStart"/>
+            <w:r>
+              <w:t>collection</w:t>
+            </w:r>
+            <w:proofErr w:type="spellEnd"/>
+            <w:r>
+              <w:t>. Mattias fortsatte arbetet med ordermenyn.</w:t>
+            </w:r>
+          </w:p>
+        </w:tc>
+        <w:tc>
+          <w:tcPr>
+            <w:tcW w:w="4508" w:type="dxa"/>
+          </w:tcPr>
+          <w:p>
+            <w:r>
+              <w:t xml:space="preserve">Idag är Marcus sjuk. Sara börjar arbetet med </w:t>
+            </w:r>
+            <w:proofErr w:type="spellStart"/>
+            <w:r>
+              <w:t>repositories</w:t>
+            </w:r>
+            <w:proofErr w:type="spellEnd"/>
+            <w:r>
+              <w:t xml:space="preserve"> i dokumentdatabasen. Mattias fortsätter med ordermenyn. </w:t>
+            </w:r>
+          </w:p>
         </w:tc>
       </w:tr>
     </w:tbl>
@@ -2797,13 +2821,45 @@
           <w:tcPr>
             <w:tcW w:w="4508" w:type="dxa"/>
           </w:tcPr>
-          <w:p/>
-        </w:tc>
-        <w:tc>
-          <w:tcPr>
-            <w:tcW w:w="4508" w:type="dxa"/>
-          </w:tcPr>
-          <w:p/>
+          <w:p>
+            <w:r>
+              <w:t xml:space="preserve">Sara har fått klart </w:t>
+            </w:r>
+            <w:proofErr w:type="spellStart"/>
+            <w:r>
+              <w:t>repositories</w:t>
+            </w:r>
+            <w:proofErr w:type="spellEnd"/>
+            <w:r>
+              <w:t xml:space="preserve"> för store och </w:t>
+            </w:r>
+            <w:proofErr w:type="spellStart"/>
+            <w:r>
+              <w:t>customer</w:t>
+            </w:r>
+            <w:proofErr w:type="spellEnd"/>
+            <w:r>
+              <w:t>. Resterande tid ägnade Sara åt att läsa på kring dokumentdatabasen. Mattias har tittat på föreläsningar och läst på.</w:t>
+            </w:r>
+          </w:p>
+        </w:tc>
+        <w:tc>
+          <w:tcPr>
+            <w:tcW w:w="4508" w:type="dxa"/>
+          </w:tcPr>
+          <w:p>
+            <w:r>
+              <w:t xml:space="preserve">Marcus är fortsatt sjuk, även Mattias känner sig lite dålig. Vi har därför bestämt att köra självstudier idag utefter förmåga. Sara fortsätter att arbeta med dokumentdatabasen. Det finns några funktioner i </w:t>
+            </w:r>
+            <w:proofErr w:type="spellStart"/>
+            <w:r>
+              <w:t>customer_management</w:t>
+            </w:r>
+            <w:proofErr w:type="spellEnd"/>
+            <w:r>
+              <w:t xml:space="preserve"> som sinte fungerar som de ska, vilket Sara ska se över. Resterande tid läggs på att läsa om dokumentdatabaser. </w:t>
+            </w:r>
+          </w:p>
         </w:tc>
       </w:tr>
     </w:tbl>
@@ -2902,13 +2958,29 @@
           <w:tcPr>
             <w:tcW w:w="4508" w:type="dxa"/>
           </w:tcPr>
-          <w:p/>
-        </w:tc>
-        <w:tc>
-          <w:tcPr>
-            <w:tcW w:w="4508" w:type="dxa"/>
-          </w:tcPr>
-          <w:p/>
+          <w:p>
+            <w:r>
+              <w:t xml:space="preserve">Sara har löst några små problem som fanns i </w:t>
+            </w:r>
+            <w:proofErr w:type="spellStart"/>
+            <w:r>
+              <w:t>customer_management</w:t>
+            </w:r>
+            <w:proofErr w:type="spellEnd"/>
+            <w:r>
+              <w:t xml:space="preserve"> menyn. Mattias fortsatte att arbeta med ordermenyn. </w:t>
+            </w:r>
+          </w:p>
+        </w:tc>
+        <w:tc>
+          <w:tcPr>
+            <w:tcW w:w="4508" w:type="dxa"/>
+          </w:tcPr>
+          <w:p>
+            <w:r>
+              <w:t xml:space="preserve">Efter sjukdom lade vi idag lite tid på att uppdatera samtliga i gruppen på hur vi ligger till. Vi fick också hjälp av Joakim med några problem vi stött på. Sara och Marcus börjar att implementera dessa i applikationen. Mattias fortsätter jobba med ordermenyn. </w:t>
+            </w:r>
+          </w:p>
         </w:tc>
       </w:tr>
     </w:tbl>
@@ -2931,13 +3003,24 @@
           <w:szCs w:val="28"/>
         </w:rPr>
       </w:pPr>
-      <w:r>
-        <w:rPr>
-          <w:b/>
-          <w:bCs/>
-          <w:sz w:val="28"/>
-          <w:szCs w:val="28"/>
-        </w:rPr>
+    </w:p>
+    <w:p>
+      <w:pPr>
+        <w:rPr>
+          <w:b/>
+          <w:bCs/>
+          <w:sz w:val="28"/>
+          <w:szCs w:val="28"/>
+        </w:rPr>
+      </w:pPr>
+      <w:r>
+        <w:rPr>
+          <w:b/>
+          <w:bCs/>
+          <w:sz w:val="28"/>
+          <w:szCs w:val="28"/>
+        </w:rPr>
+        <w:lastRenderedPageBreak/>
         <w:t>2020-</w:t>
       </w:r>
       <w:r>
@@ -3007,7 +3090,11 @@
           <w:tcPr>
             <w:tcW w:w="4508" w:type="dxa"/>
           </w:tcPr>
-          <w:p/>
+          <w:p>
+            <w:r>
+              <w:t xml:space="preserve">Mattias fortsatte igår att arbeta med ordermenyn samt lade ner lite tid på att läsa på. </w:t>
+            </w:r>
+          </w:p>
         </w:tc>
         <w:tc>
           <w:tcPr>

</xml_diff>